<commit_message>
fixed differential part, PID works!
</commit_message>
<xml_diff>
--- a/Project Proposal.docx
+++ b/Project Proposal.docx
@@ -3,8 +3,14 @@
 <w:document xmlns:wpc="http://schemas.microsoft.com/office/word/2010/wordprocessingCanvas" xmlns:cx="http://schemas.microsoft.com/office/drawing/2014/chartex" xmlns:cx1="http://schemas.microsoft.com/office/drawing/2015/9/8/chartex" xmlns:cx2="http://schemas.microsoft.com/office/drawing/2015/10/21/chartex" xmlns:cx3="http://schemas.microsoft.com/office/drawing/2016/5/9/chartex" xmlns:cx4="http://schemas.microsoft.com/office/drawing/2016/5/10/chartex" xmlns:cx5="http://schemas.microsoft.com/office/drawing/2016/5/11/chartex" xmlns:cx6="http://schemas.microsoft.com/office/drawing/2016/5/12/chartex" xmlns:cx7="http://schemas.microsoft.com/office/drawing/2016/5/13/chartex" xmlns:cx8="http://schemas.microsoft.com/office/drawing/2016/5/14/chartex" xmlns:mc="http://schemas.openxmlformats.org/markup-compatibility/2006" xmlns:aink="http://schemas.microsoft.com/office/drawing/2016/ink" xmlns:am3d="http://schemas.microsoft.com/office/drawing/2017/model3d" xmlns:o="urn:schemas-microsoft-com:office:office" xmlns:r="http://schemas.openxmlformats.org/officeDocument/2006/relationships" xmlns:m="http://schemas.openxmlformats.org/officeDocument/2006/math" xmlns:v="urn:schemas-microsoft-com:vml" xmlns:wp14="http://schemas.microsoft.com/office/word/2010/wordprocessingDrawing" xmlns:wp="http://schemas.openxmlformats.org/drawingml/2006/wordprocessingDrawing" xmlns:w10="urn:schemas-microsoft-com:office:word" xmlns:w="http://schemas.openxmlformats.org/wordprocessingml/2006/main" xmlns:w14="http://schemas.microsoft.com/office/word/2010/wordml" xmlns:w15="http://schemas.microsoft.com/office/word/2012/wordml" xmlns:w16cex="http://schemas.microsoft.com/office/word/2018/wordml/cex" xmlns:w16cid="http://schemas.microsoft.com/office/word/2016/wordml/cid" xmlns:w16="http://schemas.microsoft.com/office/word/2018/wordml" xmlns:w16sdtdh="http://schemas.microsoft.com/office/word/2020/wordml/sdtdatahash" xmlns:w16se="http://schemas.microsoft.com/office/word/2015/wordml/symex" xmlns:wpg="http://schemas.microsoft.com/office/word/2010/wordprocessingGroup" xmlns:wpi="http://schemas.microsoft.com/office/word/2010/wordprocessingInk" xmlns:wne="http://schemas.microsoft.com/office/word/2006/wordml" xmlns:wps="http://schemas.microsoft.com/office/word/2010/wordprocessingShape" mc:Ignorable="w14 w15 w16se w16cid w16 w16cex w16sdtdh wp14">
   <w:body>
     <w:p>
-      <w:bookmarkStart w:id="0" w:name="_Hlk87307091"/>
-      <w:bookmarkEnd w:id="0"/>
+      <w:pPr>
+        <w:pStyle w:val="Heading1"/>
+      </w:pPr>
+      <w:r>
+        <w:t>Propozycja projektu na Podstawy Automatyki</w:t>
+      </w:r>
+    </w:p>
+    <w:p>
       <w:r>
         <w:t>Zespół: Mateusz Oleszek, Kamil Szostak</w:t>
       </w:r>
@@ -15,55 +21,17 @@
           <w:noProof/>
         </w:rPr>
         <w:drawing>
-          <wp:anchor distT="0" distB="0" distL="114300" distR="114300" simplePos="0" relativeHeight="251658240" behindDoc="1" locked="0" layoutInCell="1" allowOverlap="1" wp14:anchorId="4FFE664C" wp14:editId="4C1C53B2">
+          <wp:anchor distT="0" distB="0" distL="114300" distR="114300" simplePos="0" relativeHeight="251658240" behindDoc="1" locked="0" layoutInCell="1" allowOverlap="1" wp14:anchorId="4FFE664C" wp14:editId="57D0491C">
             <wp:simplePos x="0" y="0"/>
             <wp:positionH relativeFrom="margin">
-              <wp:align>left</wp:align>
+              <wp:posOffset>-290830</wp:posOffset>
             </wp:positionH>
             <wp:positionV relativeFrom="paragraph">
-              <wp:posOffset>284480</wp:posOffset>
+              <wp:posOffset>316865</wp:posOffset>
             </wp:positionV>
-            <wp:extent cx="3118485" cy="2383790"/>
+            <wp:extent cx="3118485" cy="2382520"/>
             <wp:effectExtent l="0" t="0" r="5715" b="0"/>
-            <wp:wrapTight wrapText="bothSides">
-              <wp:wrapPolygon edited="0">
-                <wp:start x="9368" y="0"/>
-                <wp:lineTo x="5146" y="2762"/>
-                <wp:lineTo x="5146" y="3625"/>
-                <wp:lineTo x="7917" y="5524"/>
-                <wp:lineTo x="9104" y="5524"/>
-                <wp:lineTo x="2507" y="6214"/>
-                <wp:lineTo x="2507" y="7940"/>
-                <wp:lineTo x="8181" y="8286"/>
-                <wp:lineTo x="8049" y="10357"/>
-                <wp:lineTo x="8181" y="11047"/>
-                <wp:lineTo x="9104" y="11047"/>
-                <wp:lineTo x="8313" y="11910"/>
-                <wp:lineTo x="8313" y="12428"/>
-                <wp:lineTo x="8577" y="14500"/>
-                <wp:lineTo x="14250" y="16571"/>
-                <wp:lineTo x="16098" y="16571"/>
-                <wp:lineTo x="16098" y="19333"/>
-                <wp:lineTo x="0" y="20714"/>
-                <wp:lineTo x="0" y="21404"/>
-                <wp:lineTo x="21508" y="21404"/>
-                <wp:lineTo x="21508" y="20714"/>
-                <wp:lineTo x="16889" y="19333"/>
-                <wp:lineTo x="17285" y="16571"/>
-                <wp:lineTo x="17945" y="14845"/>
-                <wp:lineTo x="17813" y="13809"/>
-                <wp:lineTo x="17021" y="11047"/>
-                <wp:lineTo x="17021" y="7077"/>
-                <wp:lineTo x="16098" y="6214"/>
-                <wp:lineTo x="12931" y="5524"/>
-                <wp:lineTo x="13063" y="4833"/>
-                <wp:lineTo x="11480" y="3107"/>
-                <wp:lineTo x="10820" y="2589"/>
-                <wp:lineTo x="10820" y="1381"/>
-                <wp:lineTo x="10160" y="0"/>
-                <wp:lineTo x="9368" y="0"/>
-              </wp:wrapPolygon>
-            </wp:wrapTight>
+            <wp:wrapSquare wrapText="bothSides"/>
             <wp:docPr id="1" name="Picture 1"/>
             <wp:cNvGraphicFramePr>
               <a:graphicFrameLocks xmlns:a="http://schemas.openxmlformats.org/drawingml/2006/main" noChangeAspect="1"/>
@@ -78,7 +46,7 @@
                     </pic:cNvPicPr>
                   </pic:nvPicPr>
                   <pic:blipFill>
-                    <a:blip r:embed="rId4" cstate="print">
+                    <a:blip r:embed="rId4">
                       <a:extLst>
                         <a:ext uri="{28A0092B-C50C-407E-A947-70E740481C1C}">
                           <a14:useLocalDpi xmlns:a14="http://schemas.microsoft.com/office/drawing/2010/main" val="0"/>
@@ -92,7 +60,7 @@
                   <pic:spPr bwMode="auto">
                     <a:xfrm>
                       <a:off x="0" y="0"/>
-                      <a:ext cx="3118485" cy="2384072"/>
+                      <a:ext cx="3118485" cy="2382520"/>
                     </a:xfrm>
                     <a:prstGeom prst="rect">
                       <a:avLst/>
@@ -115,16 +83,14 @@
         </w:drawing>
       </w:r>
       <w:r>
-        <w:t xml:space="preserve">Temat: Kontroler wysokości lotu </w:t>
+        <w:t>Temat: Kontroler wysokości lotu drona</w:t>
       </w:r>
-      <w:proofErr w:type="spellStart"/>
+    </w:p>
+    <w:p>
       <w:r>
-        <w:t>drona</w:t>
+        <w:t xml:space="preserve">Wzory opisujące system: </w:t>
       </w:r>
-      <w:proofErr w:type="spellEnd"/>
     </w:p>
-    <w:p/>
-    <w:p/>
     <w:p>
       <m:oMathPara>
         <m:oMath>
@@ -1025,6 +991,27 @@
       <w:lang w:val="pl-PL"/>
     </w:rPr>
   </w:style>
+  <w:style w:type="paragraph" w:styleId="Heading1">
+    <w:name w:val="heading 1"/>
+    <w:basedOn w:val="Normal"/>
+    <w:next w:val="Normal"/>
+    <w:link w:val="Heading1Char"/>
+    <w:uiPriority w:val="9"/>
+    <w:qFormat/>
+    <w:rsid w:val="00EA5036"/>
+    <w:pPr>
+      <w:keepNext/>
+      <w:keepLines/>
+      <w:spacing w:before="240" w:after="0"/>
+      <w:outlineLvl w:val="0"/>
+    </w:pPr>
+    <w:rPr>
+      <w:rFonts w:asciiTheme="majorHAnsi" w:eastAsiaTheme="majorEastAsia" w:hAnsiTheme="majorHAnsi" w:cstheme="majorBidi"/>
+      <w:color w:val="2F5496" w:themeColor="accent1" w:themeShade="BF"/>
+      <w:sz w:val="32"/>
+      <w:szCs w:val="32"/>
+    </w:rPr>
+  </w:style>
   <w:style w:type="character" w:default="1" w:styleId="DefaultParagraphFont">
     <w:name w:val="Default Paragraph Font"/>
     <w:uiPriority w:val="1"/>
@@ -1060,6 +1047,20 @@
     <w:rsid w:val="00F370CA"/>
     <w:rPr>
       <w:color w:val="808080"/>
+    </w:rPr>
+  </w:style>
+  <w:style w:type="character" w:customStyle="1" w:styleId="Heading1Char">
+    <w:name w:val="Heading 1 Char"/>
+    <w:basedOn w:val="DefaultParagraphFont"/>
+    <w:link w:val="Heading1"/>
+    <w:uiPriority w:val="9"/>
+    <w:rsid w:val="00EA5036"/>
+    <w:rPr>
+      <w:rFonts w:asciiTheme="majorHAnsi" w:eastAsiaTheme="majorEastAsia" w:hAnsiTheme="majorHAnsi" w:cstheme="majorBidi"/>
+      <w:color w:val="2F5496" w:themeColor="accent1" w:themeShade="BF"/>
+      <w:sz w:val="32"/>
+      <w:szCs w:val="32"/>
+      <w:lang w:val="pl-PL"/>
     </w:rPr>
   </w:style>
 </w:styles>

</xml_diff>